<commit_message>
Add the push command details
</commit_message>
<xml_diff>
--- a/Interview_Preparation.docx
+++ b/Interview_Preparation.docx
@@ -528,15 +528,7 @@
           <w:szCs w:val="18"/>
           <w:bdr w:val="none" w:sz="0" w:space="0" w:color="auto" w:frame="1"/>
         </w:rPr>
-        <w:t>I</w:t>
-      </w:r>
-      <w:r>
-        <w:rPr>
-          <w:color w:val="FF0000"/>
-          <w:szCs w:val="18"/>
-          <w:bdr w:val="none" w:sz="0" w:space="0" w:color="auto" w:frame="1"/>
-        </w:rPr>
-        <w:t>mplemented and maintained data security measures to protect sensitive information.</w:t>
+        <w:t>Implemented and maintained data security measures to protect sensitive information.</w:t>
       </w:r>
     </w:p>
     <w:p>
@@ -552,34 +544,7 @@
         <w:t xml:space="preserve">We have SOP based on </w:t>
       </w:r>
       <w:r>
-        <w:t>GDPR</w:t>
-      </w:r>
-      <w:r>
-        <w:t xml:space="preserve"> (General Data Protection Regulation).  </w:t>
-      </w:r>
-      <w:r>
-        <w:t>Document rules and procedures for data protection.</w:t>
-      </w:r>
-      <w:r>
-        <w:t xml:space="preserve"> </w:t>
-      </w:r>
-      <w:r>
-        <w:t>Use strong passwords, multi-factor authentication (MFA), and single sign-on (SSO).</w:t>
-      </w:r>
-      <w:r>
-        <w:t xml:space="preserve"> </w:t>
-      </w:r>
-      <w:r>
-        <w:t>Regularly update and patch software to protect against vulnerabilities.</w:t>
-      </w:r>
-      <w:r>
-        <w:t xml:space="preserve"> </w:t>
-      </w:r>
-      <w:r>
-        <w:t>Regularly back up data and store it securely.</w:t>
-      </w:r>
-      <w:r>
-        <w:t xml:space="preserve"> Third party Data Backup service providers, who are comply with your security standards.</w:t>
+        <w:t>GDPR (General Data Protection Regulation).  Document rules and procedures for data protection. Use strong passwords, multi-factor authentication (MFA), and single sign-on (SSO). Regularly update and patch software to protect against vulnerabilities. Regularly back up data and store it securely. Third party Data Backup service providers, who are comply with your security standards.</w:t>
       </w:r>
     </w:p>
     <w:p>
@@ -609,10 +574,7 @@
         <w:textAlignment w:val="baseline"/>
       </w:pPr>
       <w:r>
-        <w:t>Effective communication and collaboration with stakeholders such as sales consultants and business analysts are crucial to ensuring project success</w:t>
-      </w:r>
-      <w:r>
-        <w:t>.</w:t>
+        <w:t>Effective communication and collaboration with stakeholders such as sales consultants and business analysts are crucial to ensuring project success.</w:t>
       </w:r>
     </w:p>
     <w:p>
@@ -646,59 +608,17 @@
         </w:rPr>
       </w:pPr>
       <w:r>
-        <w:t>Establish Clear Coding Standards</w:t>
-      </w:r>
-      <w:r>
-        <w:t>,</w:t>
-      </w:r>
-      <w:r>
-        <w:rPr>
-          <w:szCs w:val="18"/>
-          <w:bdr w:val="none" w:sz="0" w:space="0" w:color="auto" w:frame="1"/>
-        </w:rPr>
-        <w:t xml:space="preserve"> </w:t>
-      </w:r>
-      <w:r>
-        <w:rPr>
-          <w:szCs w:val="18"/>
-          <w:bdr w:val="none" w:sz="0" w:space="0" w:color="auto" w:frame="1"/>
-        </w:rPr>
-        <w:t xml:space="preserve">Define </w:t>
-      </w:r>
-      <w:r>
-        <w:rPr>
-          <w:szCs w:val="18"/>
-          <w:bdr w:val="none" w:sz="0" w:space="0" w:color="auto" w:frame="1"/>
-        </w:rPr>
-        <w:t xml:space="preserve">Guidelines: </w:t>
-      </w:r>
-      <w:r>
-        <w:rPr>
-          <w:szCs w:val="18"/>
-          <w:bdr w:val="none" w:sz="0" w:space="0" w:color="auto" w:frame="1"/>
-        </w:rPr>
-        <w:t>Cons</w:t>
-      </w:r>
-      <w:r>
-        <w:t>istency</w:t>
-      </w:r>
-      <w:r>
-        <w:t xml:space="preserve">, </w:t>
-      </w:r>
-      <w:r>
-        <w:t>Peer Reviews</w:t>
-      </w:r>
-      <w:r>
-        <w:t xml:space="preserve">, </w:t>
-      </w:r>
-      <w:r>
-        <w:t>Open Communication</w:t>
-      </w:r>
-      <w:r>
-        <w:t xml:space="preserve">, </w:t>
-      </w:r>
-      <w:r>
-        <w:t>Document and Share Knowledge</w:t>
+        <w:t>Establish Clear Coding Standards,</w:t>
+      </w:r>
+      <w:r>
+        <w:rPr>
+          <w:szCs w:val="18"/>
+          <w:bdr w:val="none" w:sz="0" w:space="0" w:color="auto" w:frame="1"/>
+        </w:rPr>
+        <w:t xml:space="preserve"> Define Guidelines: Cons</w:t>
+      </w:r>
+      <w:r>
+        <w:t>istency, Peer Reviews, Open Communication, Document and Share Knowledge</w:t>
       </w:r>
     </w:p>
     <w:p>
@@ -900,6 +820,7 @@
         </w:rPr>
         <w:t xml:space="preserve">Third-party libraries like </w:t>
       </w:r>
+      <w:proofErr w:type="spellStart"/>
       <w:r>
         <w:rPr>
           <w:rFonts w:ascii="Courier New" w:eastAsia="Times New Roman" w:hAnsi="Courier New" w:cs="Courier New"/>
@@ -909,6 +830,7 @@
         </w:rPr>
         <w:t>axios</w:t>
       </w:r>
+      <w:proofErr w:type="spellEnd"/>
       <w:r>
         <w:rPr>
           <w:rFonts w:ascii="Times New Roman" w:eastAsia="Times New Roman" w:hAnsi="Times New Roman" w:cs="Times New Roman"/>
@@ -1023,23 +945,10 @@
           <w:szCs w:val="23"/>
           <w:shd w:val="clear" w:color="auto" w:fill="FFFFFF"/>
         </w:rPr>
-        <w:t>Designed &amp; developed web applications for various clients based on requirements using technologies such as Python, JavaScript, NodeJS and mongoDB.</w:t>
-      </w:r>
-    </w:p>
-    <w:p>
-      <w:pPr>
-        <w:spacing w:line="210" w:lineRule="atLeast"/>
-        <w:textAlignment w:val="baseline"/>
-        <w:rPr>
-          <w:szCs w:val="18"/>
-          <w:bdr w:val="none" w:sz="0" w:space="0" w:color="auto" w:frame="1"/>
-        </w:rPr>
-      </w:pPr>
-    </w:p>
-    <w:p>
-      <w:pPr>
-        <w:spacing w:line="210" w:lineRule="atLeast"/>
-        <w:textAlignment w:val="baseline"/>
+        <w:t xml:space="preserve">Designed &amp; developed web applications for various clients based on requirements using technologies such as Python, JavaScript, NodeJS and </w:t>
+      </w:r>
+      <w:proofErr w:type="spellStart"/>
+      <w:r>
         <w:rPr>
           <w:rFonts w:ascii="Segoe UI" w:hAnsi="Segoe UI" w:cs="Segoe UI"/>
           <w:color w:val="282829"/>
@@ -1047,7 +956,9 @@
           <w:szCs w:val="23"/>
           <w:shd w:val="clear" w:color="auto" w:fill="FFFFFF"/>
         </w:rPr>
-      </w:pPr>
+        <w:t>mongoDB</w:t>
+      </w:r>
+      <w:proofErr w:type="spellEnd"/>
       <w:r>
         <w:rPr>
           <w:rFonts w:ascii="Segoe UI" w:hAnsi="Segoe UI" w:cs="Segoe UI"/>
@@ -1056,8 +967,18 @@
           <w:szCs w:val="23"/>
           <w:shd w:val="clear" w:color="auto" w:fill="FFFFFF"/>
         </w:rPr>
-        <w:t>Python and Node.js can be used together for web development. While it's more common to use one language or the other for a project, there are scenarios where both can be utilized. For example, you could use Python for the backend logic and Node.js for real-time interactions using WebSockets.</w:t>
-      </w:r>
+        <w:t>.</w:t>
+      </w:r>
+    </w:p>
+    <w:p>
+      <w:pPr>
+        <w:spacing w:line="210" w:lineRule="atLeast"/>
+        <w:textAlignment w:val="baseline"/>
+        <w:rPr>
+          <w:szCs w:val="18"/>
+          <w:bdr w:val="none" w:sz="0" w:space="0" w:color="auto" w:frame="1"/>
+        </w:rPr>
+      </w:pPr>
     </w:p>
     <w:p>
       <w:pPr>
@@ -1071,11 +992,7 @@
           <w:shd w:val="clear" w:color="auto" w:fill="FFFFFF"/>
         </w:rPr>
       </w:pPr>
-    </w:p>
-    <w:p>
-      <w:pPr>
-        <w:spacing w:line="210" w:lineRule="atLeast"/>
-        <w:textAlignment w:val="baseline"/>
+      <w:r>
         <w:rPr>
           <w:rFonts w:ascii="Segoe UI" w:hAnsi="Segoe UI" w:cs="Segoe UI"/>
           <w:color w:val="282829"/>
@@ -1083,7 +1000,9 @@
           <w:szCs w:val="23"/>
           <w:shd w:val="clear" w:color="auto" w:fill="FFFFFF"/>
         </w:rPr>
-      </w:pPr>
+        <w:t xml:space="preserve">Python and Node.js can be used together for web development. While it's more common to use one language or the other for a project, there are scenarios where both can be utilized. For example, you could use Python for the backend logic and Node.js for real-time interactions using </w:t>
+      </w:r>
+      <w:proofErr w:type="spellStart"/>
       <w:r>
         <w:rPr>
           <w:rFonts w:ascii="Segoe UI" w:hAnsi="Segoe UI" w:cs="Segoe UI"/>
@@ -1092,6 +1011,53 @@
           <w:szCs w:val="23"/>
           <w:shd w:val="clear" w:color="auto" w:fill="FFFFFF"/>
         </w:rPr>
+        <w:t>WebSockets</w:t>
+      </w:r>
+      <w:proofErr w:type="spellEnd"/>
+      <w:r>
+        <w:rPr>
+          <w:rFonts w:ascii="Segoe UI" w:hAnsi="Segoe UI" w:cs="Segoe UI"/>
+          <w:color w:val="282829"/>
+          <w:sz w:val="23"/>
+          <w:szCs w:val="23"/>
+          <w:shd w:val="clear" w:color="auto" w:fill="FFFFFF"/>
+        </w:rPr>
+        <w:t>.</w:t>
+      </w:r>
+    </w:p>
+    <w:p>
+      <w:pPr>
+        <w:spacing w:line="210" w:lineRule="atLeast"/>
+        <w:textAlignment w:val="baseline"/>
+        <w:rPr>
+          <w:rFonts w:ascii="Segoe UI" w:hAnsi="Segoe UI" w:cs="Segoe UI"/>
+          <w:color w:val="282829"/>
+          <w:sz w:val="23"/>
+          <w:szCs w:val="23"/>
+          <w:shd w:val="clear" w:color="auto" w:fill="FFFFFF"/>
+        </w:rPr>
+      </w:pPr>
+    </w:p>
+    <w:p>
+      <w:pPr>
+        <w:spacing w:line="210" w:lineRule="atLeast"/>
+        <w:textAlignment w:val="baseline"/>
+        <w:rPr>
+          <w:rFonts w:ascii="Segoe UI" w:hAnsi="Segoe UI" w:cs="Segoe UI"/>
+          <w:color w:val="282829"/>
+          <w:sz w:val="23"/>
+          <w:szCs w:val="23"/>
+          <w:shd w:val="clear" w:color="auto" w:fill="FFFFFF"/>
+        </w:rPr>
+      </w:pPr>
+      <w:r>
+        <w:rPr>
+          <w:rFonts w:ascii="Segoe UI" w:hAnsi="Segoe UI" w:cs="Segoe UI"/>
+          <w:color w:val="282829"/>
+          <w:sz w:val="23"/>
+          <w:szCs w:val="23"/>
+          <w:shd w:val="clear" w:color="auto" w:fill="FFFFFF"/>
+        </w:rPr>
         <w:t>Create API call: This can be tested using postman</w:t>
       </w:r>
     </w:p>
@@ -1383,12 +1349,21 @@
           <w:bdr w:val="none" w:sz="0" w:space="0" w:color="auto" w:frame="1"/>
         </w:rPr>
       </w:pPr>
-      <w:r>
-        <w:rPr>
-          <w:szCs w:val="18"/>
-          <w:bdr w:val="none" w:sz="0" w:space="0" w:color="auto" w:frame="1"/>
-        </w:rPr>
-        <w:t>EzeScan has a template based Extraction using samples.</w:t>
+      <w:proofErr w:type="spellStart"/>
+      <w:r>
+        <w:rPr>
+          <w:szCs w:val="18"/>
+          <w:bdr w:val="none" w:sz="0" w:space="0" w:color="auto" w:frame="1"/>
+        </w:rPr>
+        <w:t>EzeScan</w:t>
+      </w:r>
+      <w:proofErr w:type="spellEnd"/>
+      <w:r>
+        <w:rPr>
+          <w:szCs w:val="18"/>
+          <w:bdr w:val="none" w:sz="0" w:space="0" w:color="auto" w:frame="1"/>
+        </w:rPr>
+        <w:t xml:space="preserve"> has a template based Extraction using samples.</w:t>
       </w:r>
     </w:p>
     <w:p>
@@ -1493,8 +1468,9 @@
           <w:sz w:val="18"/>
           <w:szCs w:val="18"/>
         </w:rPr>
-        <w:t>git config --global user.</w:t>
-      </w:r>
+        <w:t xml:space="preserve">git config --global </w:t>
+      </w:r>
+      <w:proofErr w:type="spellStart"/>
       <w:r>
         <w:rPr>
           <w:rFonts w:ascii="Lucida Console" w:hAnsi="Lucida Console" w:cs="Lucida Console"/>
@@ -1502,8 +1478,18 @@
           <w:sz w:val="18"/>
           <w:szCs w:val="18"/>
         </w:rPr>
+        <w:t>user.</w:t>
+      </w:r>
+      <w:r>
+        <w:rPr>
+          <w:rFonts w:ascii="Lucida Console" w:hAnsi="Lucida Console" w:cs="Lucida Console"/>
+          <w:color w:val="70AD47" w:themeColor="accent6"/>
+          <w:sz w:val="18"/>
+          <w:szCs w:val="18"/>
+        </w:rPr>
         <w:t>email</w:t>
       </w:r>
+      <w:proofErr w:type="spellEnd"/>
       <w:r>
         <w:rPr>
           <w:rFonts w:ascii="Lucida Console" w:hAnsi="Lucida Console" w:cs="Lucida Console"/>
@@ -1580,8 +1566,16 @@
         <w:rPr>
           <w:color w:val="70AD47" w:themeColor="accent6"/>
         </w:rPr>
-        <w:t>git init</w:t>
-      </w:r>
+        <w:t xml:space="preserve">git </w:t>
+      </w:r>
+      <w:proofErr w:type="spellStart"/>
+      <w:r>
+        <w:rPr>
+          <w:color w:val="70AD47" w:themeColor="accent6"/>
+        </w:rPr>
+        <w:t>init</w:t>
+      </w:r>
+      <w:proofErr w:type="spellEnd"/>
     </w:p>
     <w:p>
       <w:pPr>
@@ -1978,8 +1972,13 @@
     </w:p>
     <w:p>
       <w:r>
-        <w:t>This will merge, where you can add comment in git text file, using Insert key and :wq</w:t>
-      </w:r>
+        <w:t>This will merge, where you can add comment in git text file, using Insert key and :</w:t>
+      </w:r>
+      <w:proofErr w:type="spellStart"/>
+      <w:r>
+        <w:t>wq</w:t>
+      </w:r>
+      <w:proofErr w:type="spellEnd"/>
     </w:p>
     <w:p>
       <w:r>
@@ -1987,8 +1986,13 @@
       </w:r>
     </w:p>
     <w:p>
-      <w:r>
-        <w:t>Some time if the developers did changes in the same file. This time the git can’t automatically suggest which needs to be merged. Here we need to manually intervene and choose the correct file.</w:t>
+      <w:proofErr w:type="spellStart"/>
+      <w:r>
+        <w:t>Some time</w:t>
+      </w:r>
+      <w:proofErr w:type="spellEnd"/>
+      <w:r>
+        <w:t xml:space="preserve"> if the developers did changes in the same file. This time the git can’t automatically suggest which needs to be merged. Here we need to manually intervene and choose the correct file.</w:t>
       </w:r>
     </w:p>
     <w:p>
@@ -2033,7 +2037,25 @@
           <w:sz w:val="18"/>
           <w:szCs w:val="18"/>
         </w:rPr>
-        <w:t xml:space="preserve">git remote add testfolder </w:t>
+        <w:t xml:space="preserve">git remote add </w:t>
+      </w:r>
+      <w:proofErr w:type="spellStart"/>
+      <w:r>
+        <w:rPr>
+          <w:rFonts w:ascii="Lucida Console" w:hAnsi="Lucida Console" w:cs="Lucida Console"/>
+          <w:sz w:val="18"/>
+          <w:szCs w:val="18"/>
+        </w:rPr>
+        <w:t>testfolder</w:t>
+      </w:r>
+      <w:proofErr w:type="spellEnd"/>
+      <w:r>
+        <w:rPr>
+          <w:rFonts w:ascii="Lucida Console" w:hAnsi="Lucida Console" w:cs="Lucida Console"/>
+          <w:sz w:val="18"/>
+          <w:szCs w:val="18"/>
+        </w:rPr>
+        <w:t xml:space="preserve"> </w:t>
       </w:r>
       <w:hyperlink r:id="rId8" w:history="1">
         <w:r>
@@ -2064,7 +2086,15 @@
         <w:t>T</w:t>
       </w:r>
       <w:r>
-        <w:t xml:space="preserve">his command actually add the git content in to the cloud GitHub. Here testfolder is the location name we created. </w:t>
+        <w:t xml:space="preserve">his command actually add the git content in to the cloud GitHub. Here </w:t>
+      </w:r>
+      <w:proofErr w:type="spellStart"/>
+      <w:r>
+        <w:t>testfolder</w:t>
+      </w:r>
+      <w:proofErr w:type="spellEnd"/>
+      <w:r>
+        <w:t xml:space="preserve"> is the location name we created. </w:t>
       </w:r>
     </w:p>
     <w:p>
@@ -2167,7 +2197,25 @@
           <w:sz w:val="18"/>
           <w:szCs w:val="18"/>
         </w:rPr>
-        <w:t>git push testfolder master</w:t>
+        <w:t xml:space="preserve">git push </w:t>
+      </w:r>
+      <w:proofErr w:type="spellStart"/>
+      <w:r>
+        <w:rPr>
+          <w:rFonts w:ascii="Lucida Console" w:hAnsi="Lucida Console" w:cs="Lucida Console"/>
+          <w:sz w:val="18"/>
+          <w:szCs w:val="18"/>
+        </w:rPr>
+        <w:t>testfolder</w:t>
+      </w:r>
+      <w:proofErr w:type="spellEnd"/>
+      <w:r>
+        <w:rPr>
+          <w:rFonts w:ascii="Lucida Console" w:hAnsi="Lucida Console" w:cs="Lucida Console"/>
+          <w:sz w:val="18"/>
+          <w:szCs w:val="18"/>
+        </w:rPr>
+        <w:t xml:space="preserve"> master</w:t>
       </w:r>
     </w:p>
     <w:p>
@@ -2222,7 +2270,8 @@
         </w:rPr>
       </w:pPr>
       <w:r>
-        <w:t xml:space="preserve"> </w:t>
+        <w:lastRenderedPageBreak/>
+        <w:t xml:space="preserve">Now it is in GitHub, you can make changes always in the files. Later add, commit and simply push with the above command. </w:t>
       </w:r>
     </w:p>
     <w:sectPr>

</xml_diff>